<commit_message>
v7.3 little bug fixed
</commit_message>
<xml_diff>
--- a/Cover Letter.docx
+++ b/Cover Letter.docx
@@ -1154,64 +1154,48 @@
         <w:autoSpaceDN w:val="0"/>
         <w:adjustRightInd w:val="0"/>
         <w:spacing w:after="240" w:line="340" w:lineRule="atLeast"/>
-        <w:rPr>
-          <w:rFonts w:hint="eastAsia"/>
-        </w:rPr>
-      </w:pPr>
-    </w:p>
-    <w:p>
-      <w:pPr>
-        <w:widowControl w:val="0"/>
-        <w:autoSpaceDE w:val="0"/>
-        <w:autoSpaceDN w:val="0"/>
-        <w:adjustRightInd w:val="0"/>
-        <w:spacing w:after="240" w:line="340" w:lineRule="atLeast"/>
-        <w:rPr>
-          <w:rFonts w:hint="eastAsia"/>
-        </w:rPr>
-      </w:pPr>
-    </w:p>
-    <w:p>
-      <w:pPr>
-        <w:widowControl w:val="0"/>
-        <w:autoSpaceDE w:val="0"/>
-        <w:autoSpaceDN w:val="0"/>
-        <w:adjustRightInd w:val="0"/>
-        <w:spacing w:after="240" w:line="340" w:lineRule="atLeast"/>
-        <w:rPr>
-          <w:rFonts w:hint="eastAsia"/>
-        </w:rPr>
-      </w:pPr>
-    </w:p>
-    <w:p>
-      <w:pPr>
-        <w:widowControl w:val="0"/>
-        <w:autoSpaceDE w:val="0"/>
-        <w:autoSpaceDN w:val="0"/>
-        <w:adjustRightInd w:val="0"/>
-        <w:spacing w:after="240" w:line="340" w:lineRule="atLeast"/>
-        <w:rPr>
-          <w:rFonts w:hint="eastAsia"/>
-        </w:rPr>
-      </w:pPr>
-    </w:p>
-    <w:p>
-      <w:pPr>
-        <w:widowControl w:val="0"/>
-        <w:autoSpaceDE w:val="0"/>
-        <w:autoSpaceDN w:val="0"/>
-        <w:adjustRightInd w:val="0"/>
-        <w:spacing w:after="240" w:line="340" w:lineRule="atLeast"/>
-        <w:rPr>
-          <w:rFonts w:hint="eastAsia"/>
-        </w:rPr>
+      </w:pPr>
+    </w:p>
+    <w:p>
+      <w:pPr>
+        <w:widowControl w:val="0"/>
+        <w:autoSpaceDE w:val="0"/>
+        <w:autoSpaceDN w:val="0"/>
+        <w:adjustRightInd w:val="0"/>
+        <w:spacing w:after="240" w:line="340" w:lineRule="atLeast"/>
+      </w:pPr>
+    </w:p>
+    <w:p>
+      <w:pPr>
+        <w:widowControl w:val="0"/>
+        <w:autoSpaceDE w:val="0"/>
+        <w:autoSpaceDN w:val="0"/>
+        <w:adjustRightInd w:val="0"/>
+        <w:spacing w:after="240" w:line="340" w:lineRule="atLeast"/>
+      </w:pPr>
+    </w:p>
+    <w:p>
+      <w:pPr>
+        <w:widowControl w:val="0"/>
+        <w:autoSpaceDE w:val="0"/>
+        <w:autoSpaceDN w:val="0"/>
+        <w:adjustRightInd w:val="0"/>
+        <w:spacing w:after="240" w:line="340" w:lineRule="atLeast"/>
+      </w:pPr>
+    </w:p>
+    <w:p>
+      <w:pPr>
+        <w:widowControl w:val="0"/>
+        <w:autoSpaceDE w:val="0"/>
+        <w:autoSpaceDN w:val="0"/>
+        <w:adjustRightInd w:val="0"/>
+        <w:spacing w:after="240" w:line="340" w:lineRule="atLeast"/>
       </w:pPr>
     </w:p>
     <w:p>
       <w:pPr>
         <w:pStyle w:val="p1"/>
       </w:pPr>
-      <w:bookmarkStart w:id="0" w:name="_GoBack"/>
       <w:r>
         <w:rPr>
           <w:rFonts w:ascii="Helvetica" w:eastAsia="Times New Roman" w:hAnsi="Helvetica"/>
@@ -1592,7 +1576,1152 @@
         <w:t>Pu-Chin CHEN </w:t>
       </w:r>
     </w:p>
-    <w:bookmarkEnd w:id="0"/>
+    <w:p>
+      <w:pPr>
+        <w:widowControl w:val="0"/>
+        <w:autoSpaceDE w:val="0"/>
+        <w:autoSpaceDN w:val="0"/>
+        <w:adjustRightInd w:val="0"/>
+        <w:spacing w:after="240" w:line="340" w:lineRule="atLeast"/>
+        <w:rPr>
+          <w:rFonts w:hint="eastAsia"/>
+        </w:rPr>
+      </w:pPr>
+    </w:p>
+    <w:p>
+      <w:pPr>
+        <w:widowControl w:val="0"/>
+        <w:autoSpaceDE w:val="0"/>
+        <w:autoSpaceDN w:val="0"/>
+        <w:adjustRightInd w:val="0"/>
+        <w:spacing w:after="240" w:line="340" w:lineRule="atLeast"/>
+        <w:rPr>
+          <w:rFonts w:hint="eastAsia"/>
+        </w:rPr>
+      </w:pPr>
+    </w:p>
+    <w:p>
+      <w:pPr>
+        <w:widowControl w:val="0"/>
+        <w:autoSpaceDE w:val="0"/>
+        <w:autoSpaceDN w:val="0"/>
+        <w:adjustRightInd w:val="0"/>
+        <w:spacing w:after="240" w:line="340" w:lineRule="atLeast"/>
+        <w:rPr>
+          <w:rFonts w:hint="eastAsia"/>
+        </w:rPr>
+      </w:pPr>
+    </w:p>
+    <w:p>
+      <w:pPr>
+        <w:widowControl w:val="0"/>
+        <w:autoSpaceDE w:val="0"/>
+        <w:autoSpaceDN w:val="0"/>
+        <w:adjustRightInd w:val="0"/>
+        <w:spacing w:after="240" w:line="340" w:lineRule="atLeast"/>
+        <w:rPr>
+          <w:rFonts w:hint="eastAsia"/>
+        </w:rPr>
+      </w:pPr>
+    </w:p>
+    <w:p>
+      <w:pPr>
+        <w:spacing w:after="240"/>
+        <w:rPr>
+          <w:rFonts w:eastAsia="Times New Roman"/>
+        </w:rPr>
+      </w:pPr>
+      <w:r>
+        <w:rPr>
+          <w:rFonts w:ascii="MS Mincho" w:eastAsia="MS Mincho" w:hAnsi="MS Mincho" w:cs="MS Mincho"/>
+        </w:rPr>
+        <w:t>作者：</w:t>
+      </w:r>
+      <w:r>
+        <w:rPr>
+          <w:rFonts w:eastAsia="Times New Roman"/>
+        </w:rPr>
+        <w:t>Bear Guts</w:t>
+      </w:r>
+      <w:r>
+        <w:rPr>
+          <w:rFonts w:eastAsia="Times New Roman"/>
+        </w:rPr>
+        <w:br/>
+      </w:r>
+      <w:r>
+        <w:rPr>
+          <w:rFonts w:ascii="SimSun" w:eastAsia="SimSun" w:hAnsi="SimSun" w:cs="SimSun"/>
+        </w:rPr>
+        <w:t>链接：</w:t>
+      </w:r>
+      <w:r>
+        <w:rPr>
+          <w:rFonts w:eastAsia="Times New Roman"/>
+        </w:rPr>
+        <w:t>https://www.zhihu.com/question/25422621/answer/33369798</w:t>
+      </w:r>
+      <w:r>
+        <w:rPr>
+          <w:rFonts w:eastAsia="Times New Roman"/>
+        </w:rPr>
+        <w:br/>
+      </w:r>
+      <w:r>
+        <w:rPr>
+          <w:rFonts w:ascii="MS Mincho" w:eastAsia="MS Mincho" w:hAnsi="MS Mincho" w:cs="MS Mincho"/>
+        </w:rPr>
+        <w:t>来源：知乎</w:t>
+      </w:r>
+      <w:r>
+        <w:rPr>
+          <w:rFonts w:eastAsia="Times New Roman"/>
+        </w:rPr>
+        <w:br/>
+      </w:r>
+      <w:r>
+        <w:rPr>
+          <w:rFonts w:ascii="MS Mincho" w:eastAsia="MS Mincho" w:hAnsi="MS Mincho" w:cs="MS Mincho"/>
+        </w:rPr>
+        <w:t>著作</w:t>
+      </w:r>
+      <w:r>
+        <w:rPr>
+          <w:rFonts w:ascii="SimSun" w:eastAsia="SimSun" w:hAnsi="SimSun" w:cs="SimSun"/>
+        </w:rPr>
+        <w:t>权归</w:t>
+      </w:r>
+      <w:r>
+        <w:rPr>
+          <w:rFonts w:ascii="MS Mincho" w:eastAsia="MS Mincho" w:hAnsi="MS Mincho" w:cs="MS Mincho"/>
+        </w:rPr>
+        <w:t>作者所有，</w:t>
+      </w:r>
+      <w:r>
+        <w:rPr>
+          <w:rFonts w:ascii="SimSun" w:eastAsia="SimSun" w:hAnsi="SimSun" w:cs="SimSun"/>
+        </w:rPr>
+        <w:t>转载请联</w:t>
+      </w:r>
+      <w:r>
+        <w:rPr>
+          <w:rFonts w:ascii="MS Mincho" w:eastAsia="MS Mincho" w:hAnsi="MS Mincho" w:cs="MS Mincho"/>
+        </w:rPr>
+        <w:t>系作者</w:t>
+      </w:r>
+      <w:r>
+        <w:rPr>
+          <w:rFonts w:ascii="SimSun" w:eastAsia="SimSun" w:hAnsi="SimSun" w:cs="SimSun"/>
+        </w:rPr>
+        <w:t>获</w:t>
+      </w:r>
+      <w:r>
+        <w:rPr>
+          <w:rFonts w:ascii="MS Mincho" w:eastAsia="MS Mincho" w:hAnsi="MS Mincho" w:cs="MS Mincho"/>
+        </w:rPr>
+        <w:t>得授</w:t>
+      </w:r>
+      <w:r>
+        <w:rPr>
+          <w:rFonts w:ascii="SimSun" w:eastAsia="SimSun" w:hAnsi="SimSun" w:cs="SimSun"/>
+        </w:rPr>
+        <w:t>权</w:t>
+      </w:r>
+      <w:r>
+        <w:rPr>
+          <w:rFonts w:ascii="MS Mincho" w:eastAsia="MS Mincho" w:hAnsi="MS Mincho" w:cs="MS Mincho"/>
+        </w:rPr>
+        <w:t>。</w:t>
+      </w:r>
+    </w:p>
+    <w:p>
+      <w:pPr>
+        <w:rPr>
+          <w:rFonts w:eastAsia="Times New Roman"/>
+        </w:rPr>
+      </w:pPr>
+      <w:r>
+        <w:rPr>
+          <w:rFonts w:ascii="MS Mincho" w:eastAsia="MS Mincho" w:hAnsi="MS Mincho" w:cs="MS Mincho"/>
+        </w:rPr>
+        <w:t>下面</w:t>
+      </w:r>
+      <w:r>
+        <w:rPr>
+          <w:rFonts w:ascii="SimSun" w:eastAsia="SimSun" w:hAnsi="SimSun" w:cs="SimSun"/>
+        </w:rPr>
+        <w:t>这</w:t>
+      </w:r>
+      <w:r>
+        <w:rPr>
+          <w:rFonts w:ascii="MS Mincho" w:eastAsia="MS Mincho" w:hAnsi="MS Mincho" w:cs="MS Mincho"/>
+        </w:rPr>
+        <w:t>封离开模板千里，但是我直接打</w:t>
+      </w:r>
+      <w:r>
+        <w:rPr>
+          <w:rFonts w:ascii="SimSun" w:eastAsia="SimSun" w:hAnsi="SimSun" w:cs="SimSun"/>
+        </w:rPr>
+        <w:t>电话问</w:t>
+      </w:r>
+      <w:r>
+        <w:rPr>
+          <w:rFonts w:ascii="MS Mincho" w:eastAsia="MS Mincho" w:hAnsi="MS Mincho" w:cs="MS Mincho"/>
+        </w:rPr>
+        <w:t>他的情况了，其中的一个关</w:t>
+      </w:r>
+      <w:r>
+        <w:rPr>
+          <w:rFonts w:ascii="SimSun" w:eastAsia="SimSun" w:hAnsi="SimSun" w:cs="SimSun"/>
+        </w:rPr>
+        <w:t>键</w:t>
+      </w:r>
+      <w:r>
+        <w:rPr>
+          <w:rFonts w:ascii="MS Mincho" w:eastAsia="MS Mincho" w:hAnsi="MS Mincho" w:cs="MS Mincho"/>
+        </w:rPr>
+        <w:t>是：他看了我研究</w:t>
+      </w:r>
+      <w:r>
+        <w:rPr>
+          <w:rFonts w:ascii="SimSun" w:eastAsia="SimSun" w:hAnsi="SimSun" w:cs="SimSun"/>
+        </w:rPr>
+        <w:t>组</w:t>
+      </w:r>
+      <w:r>
+        <w:rPr>
+          <w:rFonts w:ascii="MS Mincho" w:eastAsia="MS Mincho" w:hAnsi="MS Mincho" w:cs="MS Mincho"/>
+        </w:rPr>
+        <w:t>的网站，知道我的</w:t>
+      </w:r>
+      <w:r>
+        <w:rPr>
+          <w:rFonts w:ascii="SimSun" w:eastAsia="SimSun" w:hAnsi="SimSun" w:cs="SimSun"/>
+        </w:rPr>
+        <w:t>组</w:t>
+      </w:r>
+      <w:r>
+        <w:rPr>
+          <w:rFonts w:ascii="MS Mincho" w:eastAsia="MS Mincho" w:hAnsi="MS Mincho" w:cs="MS Mincho"/>
+        </w:rPr>
+        <w:t>做什么，</w:t>
+      </w:r>
+      <w:r>
+        <w:rPr>
+          <w:rFonts w:ascii="SimSun" w:eastAsia="SimSun" w:hAnsi="SimSun" w:cs="SimSun"/>
+        </w:rPr>
+        <w:t>卖</w:t>
+      </w:r>
+      <w:r>
+        <w:rPr>
+          <w:rFonts w:ascii="MS Mincho" w:eastAsia="MS Mincho" w:hAnsi="MS Mincho" w:cs="MS Mincho"/>
+        </w:rPr>
+        <w:t>点是什么。</w:t>
+      </w:r>
+      <w:r>
+        <w:rPr>
+          <w:rFonts w:eastAsia="Times New Roman"/>
+        </w:rPr>
+        <w:br/>
+      </w:r>
+      <w:r>
+        <w:rPr>
+          <w:rFonts w:eastAsia="Times New Roman"/>
+        </w:rPr>
+        <w:br/>
+        <w:t>===========================</w:t>
+      </w:r>
+      <w:r>
+        <w:rPr>
+          <w:rFonts w:eastAsia="Times New Roman"/>
+        </w:rPr>
+        <w:br/>
+      </w:r>
+      <w:r>
+        <w:rPr>
+          <w:rFonts w:eastAsia="Times New Roman"/>
+        </w:rPr>
+        <w:br/>
+        <w:t xml:space="preserve">Dear </w:t>
+      </w:r>
+      <w:proofErr w:type="spellStart"/>
+      <w:r>
+        <w:rPr>
+          <w:rFonts w:eastAsia="Times New Roman"/>
+        </w:rPr>
+        <w:t>Dr</w:t>
+      </w:r>
+      <w:proofErr w:type="spellEnd"/>
+      <w:r>
+        <w:rPr>
+          <w:rFonts w:eastAsia="Times New Roman"/>
+        </w:rPr>
+        <w:t xml:space="preserve"> XXXX,</w:t>
+      </w:r>
+      <w:r>
+        <w:rPr>
+          <w:rFonts w:eastAsia="Times New Roman"/>
+        </w:rPr>
+        <w:br/>
+      </w:r>
+      <w:r>
+        <w:rPr>
+          <w:rFonts w:eastAsia="Times New Roman"/>
+        </w:rPr>
+        <w:br/>
+        <w:t xml:space="preserve">I am a student at XXXXX with a major in XXXX. I am a master honor student and will be graduating this December. </w:t>
+      </w:r>
+      <w:r>
+        <w:rPr>
+          <w:rFonts w:eastAsia="Times New Roman"/>
+        </w:rPr>
+        <w:br/>
+      </w:r>
+      <w:r>
+        <w:rPr>
+          <w:rFonts w:eastAsia="Times New Roman"/>
+        </w:rPr>
+        <w:br/>
+        <w:t>I am planning to attend graduate school in XXXXX, with a focus on XXXXX. I have been exploring XXXX graduate programs when I am working on XXXX project, and I am particularly interested in your research interest, XXXX.</w:t>
+      </w:r>
+      <w:r>
+        <w:rPr>
+          <w:rFonts w:eastAsia="Times New Roman"/>
+        </w:rPr>
+        <w:br/>
+      </w:r>
+      <w:r>
+        <w:rPr>
+          <w:rFonts w:eastAsia="Times New Roman"/>
+        </w:rPr>
+        <w:br/>
+        <w:t xml:space="preserve">I hope you don’t mind my getting in touch, but I’d like to inquire whether you are currently accepting PhD students. If you are, would you willing to talk to me a bit more by email. </w:t>
+      </w:r>
+      <w:r>
+        <w:rPr>
+          <w:rFonts w:eastAsia="Times New Roman"/>
+          <w:b/>
+          <w:bCs/>
+          <w:u w:val="single"/>
+        </w:rPr>
+        <w:t>I have explored your website in detail</w:t>
+      </w:r>
+      <w:r>
+        <w:rPr>
+          <w:rFonts w:eastAsia="Times New Roman"/>
+        </w:rPr>
+        <w:t>, and it seems like an excellent fit for me because of its emphasis on XXXX.</w:t>
+      </w:r>
+      <w:r>
+        <w:rPr>
+          <w:rFonts w:eastAsia="Times New Roman"/>
+        </w:rPr>
+        <w:br/>
+      </w:r>
+      <w:r>
+        <w:rPr>
+          <w:rFonts w:eastAsia="Times New Roman"/>
+        </w:rPr>
+        <w:br/>
+        <w:t>I know you’re very busy so I appreciate any time you can reply me. Thanks very much,</w:t>
+      </w:r>
+      <w:r>
+        <w:rPr>
+          <w:rFonts w:eastAsia="Times New Roman"/>
+        </w:rPr>
+        <w:br/>
+      </w:r>
+      <w:r>
+        <w:rPr>
+          <w:rFonts w:eastAsia="Times New Roman"/>
+        </w:rPr>
+        <w:br/>
+        <w:t>Sincerely,</w:t>
+      </w:r>
+    </w:p>
+    <w:p>
+      <w:pPr>
+        <w:widowControl w:val="0"/>
+        <w:autoSpaceDE w:val="0"/>
+        <w:autoSpaceDN w:val="0"/>
+        <w:adjustRightInd w:val="0"/>
+        <w:spacing w:after="240" w:line="340" w:lineRule="atLeast"/>
+        <w:rPr>
+          <w:rFonts w:hint="eastAsia"/>
+        </w:rPr>
+      </w:pPr>
+    </w:p>
+    <w:p>
+      <w:pPr>
+        <w:widowControl w:val="0"/>
+        <w:autoSpaceDE w:val="0"/>
+        <w:autoSpaceDN w:val="0"/>
+        <w:adjustRightInd w:val="0"/>
+        <w:spacing w:after="240" w:line="340" w:lineRule="atLeast"/>
+        <w:rPr>
+          <w:rFonts w:hint="eastAsia"/>
+        </w:rPr>
+      </w:pPr>
+    </w:p>
+    <w:p>
+      <w:pPr>
+        <w:widowControl w:val="0"/>
+        <w:autoSpaceDE w:val="0"/>
+        <w:autoSpaceDN w:val="0"/>
+        <w:adjustRightInd w:val="0"/>
+        <w:spacing w:after="240" w:line="340" w:lineRule="atLeast"/>
+        <w:rPr>
+          <w:rFonts w:hint="eastAsia"/>
+        </w:rPr>
+      </w:pPr>
+    </w:p>
+    <w:p>
+      <w:pPr>
+        <w:widowControl w:val="0"/>
+        <w:autoSpaceDE w:val="0"/>
+        <w:autoSpaceDN w:val="0"/>
+        <w:adjustRightInd w:val="0"/>
+        <w:spacing w:after="240" w:line="340" w:lineRule="atLeast"/>
+        <w:rPr>
+          <w:rFonts w:hint="eastAsia"/>
+        </w:rPr>
+      </w:pPr>
+    </w:p>
+    <w:p>
+      <w:pPr>
+        <w:widowControl w:val="0"/>
+        <w:autoSpaceDE w:val="0"/>
+        <w:autoSpaceDN w:val="0"/>
+        <w:adjustRightInd w:val="0"/>
+        <w:spacing w:after="240" w:line="340" w:lineRule="atLeast"/>
+        <w:rPr>
+          <w:rFonts w:hint="eastAsia"/>
+        </w:rPr>
+      </w:pPr>
+    </w:p>
+    <w:p>
+      <w:pPr>
+        <w:widowControl w:val="0"/>
+        <w:autoSpaceDE w:val="0"/>
+        <w:autoSpaceDN w:val="0"/>
+        <w:adjustRightInd w:val="0"/>
+        <w:spacing w:after="240" w:line="340" w:lineRule="atLeast"/>
+        <w:rPr>
+          <w:rFonts w:hint="eastAsia"/>
+        </w:rPr>
+      </w:pPr>
+    </w:p>
+    <w:p>
+      <w:pPr>
+        <w:widowControl w:val="0"/>
+        <w:autoSpaceDE w:val="0"/>
+        <w:autoSpaceDN w:val="0"/>
+        <w:adjustRightInd w:val="0"/>
+        <w:spacing w:after="240" w:line="340" w:lineRule="atLeast"/>
+        <w:rPr>
+          <w:rFonts w:hint="eastAsia"/>
+        </w:rPr>
+      </w:pPr>
+    </w:p>
+    <w:p>
+      <w:pPr>
+        <w:widowControl w:val="0"/>
+        <w:autoSpaceDE w:val="0"/>
+        <w:autoSpaceDN w:val="0"/>
+        <w:adjustRightInd w:val="0"/>
+        <w:spacing w:after="240" w:line="340" w:lineRule="atLeast"/>
+        <w:rPr>
+          <w:rFonts w:hint="eastAsia"/>
+        </w:rPr>
+      </w:pPr>
+    </w:p>
+    <w:p>
+      <w:pPr>
+        <w:widowControl w:val="0"/>
+        <w:autoSpaceDE w:val="0"/>
+        <w:autoSpaceDN w:val="0"/>
+        <w:adjustRightInd w:val="0"/>
+        <w:spacing w:after="240" w:line="340" w:lineRule="atLeast"/>
+        <w:rPr>
+          <w:rFonts w:hint="eastAsia"/>
+        </w:rPr>
+      </w:pPr>
+    </w:p>
+    <w:p>
+      <w:pPr>
+        <w:widowControl w:val="0"/>
+        <w:autoSpaceDE w:val="0"/>
+        <w:autoSpaceDN w:val="0"/>
+        <w:adjustRightInd w:val="0"/>
+        <w:spacing w:after="240" w:line="340" w:lineRule="atLeast"/>
+        <w:rPr>
+          <w:rFonts w:hint="eastAsia"/>
+        </w:rPr>
+      </w:pPr>
+    </w:p>
+    <w:p>
+      <w:pPr>
+        <w:widowControl w:val="0"/>
+        <w:autoSpaceDE w:val="0"/>
+        <w:autoSpaceDN w:val="0"/>
+        <w:adjustRightInd w:val="0"/>
+        <w:spacing w:after="240" w:line="340" w:lineRule="atLeast"/>
+        <w:rPr>
+          <w:rFonts w:hint="eastAsia"/>
+        </w:rPr>
+      </w:pPr>
+    </w:p>
+    <w:p>
+      <w:pPr>
+        <w:rPr>
+          <w:rFonts w:eastAsia="Times New Roman"/>
+        </w:rPr>
+      </w:pPr>
+      <w:r>
+        <w:rPr>
+          <w:rFonts w:ascii="MS Mincho" w:eastAsia="MS Mincho" w:hAnsi="MS Mincho" w:cs="MS Mincho"/>
+        </w:rPr>
+        <w:t>再来看个印度学生的套磁信，信件写的很感人，但是可能印度</w:t>
+      </w:r>
+      <w:r>
+        <w:rPr>
+          <w:rFonts w:eastAsia="Times New Roman"/>
+        </w:rPr>
+        <w:t>IIT</w:t>
+      </w:r>
+      <w:r>
+        <w:rPr>
+          <w:rFonts w:ascii="MS Mincho" w:eastAsia="MS Mincho" w:hAnsi="MS Mincho" w:cs="MS Mincho"/>
+        </w:rPr>
+        <w:t>的</w:t>
+      </w:r>
+      <w:r>
+        <w:rPr>
+          <w:rFonts w:ascii="SimSun" w:eastAsia="SimSun" w:hAnsi="SimSun" w:cs="SimSun"/>
+        </w:rPr>
+        <w:t>统</w:t>
+      </w:r>
+      <w:r>
+        <w:rPr>
+          <w:rFonts w:ascii="MS Mincho" w:eastAsia="MS Mincho" w:hAnsi="MS Mincho" w:cs="MS Mincho"/>
+        </w:rPr>
+        <w:t>一模板就是</w:t>
+      </w:r>
+      <w:r>
+        <w:rPr>
+          <w:rFonts w:ascii="SimSun" w:eastAsia="SimSun" w:hAnsi="SimSun" w:cs="SimSun"/>
+        </w:rPr>
+        <w:t>这</w:t>
+      </w:r>
+      <w:r>
+        <w:rPr>
+          <w:rFonts w:ascii="MS Mincho" w:eastAsia="MS Mincho" w:hAnsi="MS Mincho" w:cs="MS Mincho"/>
+        </w:rPr>
+        <w:t>个，因</w:t>
+      </w:r>
+      <w:r>
+        <w:rPr>
+          <w:rFonts w:ascii="SimSun" w:eastAsia="SimSun" w:hAnsi="SimSun" w:cs="SimSun"/>
+        </w:rPr>
+        <w:t>为</w:t>
+      </w:r>
+      <w:r>
+        <w:rPr>
+          <w:rFonts w:ascii="MS Mincho" w:eastAsia="MS Mincho" w:hAnsi="MS Mincho" w:cs="MS Mincho"/>
+        </w:rPr>
+        <w:t>差不多到了每年某个</w:t>
+      </w:r>
+      <w:r>
+        <w:rPr>
+          <w:rFonts w:ascii="SimSun" w:eastAsia="SimSun" w:hAnsi="SimSun" w:cs="SimSun"/>
+        </w:rPr>
+        <w:t>时</w:t>
+      </w:r>
+      <w:r>
+        <w:rPr>
+          <w:rFonts w:ascii="MS Mincho" w:eastAsia="MS Mincho" w:hAnsi="MS Mincho" w:cs="MS Mincho"/>
+        </w:rPr>
+        <w:t>候，我就可以收到一大堆</w:t>
+      </w:r>
+      <w:r>
+        <w:rPr>
+          <w:rFonts w:ascii="SimSun" w:eastAsia="SimSun" w:hAnsi="SimSun" w:cs="SimSun"/>
+        </w:rPr>
+        <w:t>这</w:t>
+      </w:r>
+      <w:r>
+        <w:rPr>
+          <w:rFonts w:ascii="MS Mincho" w:eastAsia="MS Mincho" w:hAnsi="MS Mincho" w:cs="MS Mincho"/>
+        </w:rPr>
+        <w:t>种架构的信。其</w:t>
+      </w:r>
+      <w:r>
+        <w:rPr>
+          <w:rFonts w:ascii="SimSun" w:eastAsia="SimSun" w:hAnsi="SimSun" w:cs="SimSun"/>
+        </w:rPr>
+        <w:t>实</w:t>
+      </w:r>
+      <w:r>
+        <w:rPr>
+          <w:rFonts w:ascii="MS Mincho" w:eastAsia="MS Mincho" w:hAnsi="MS Mincho" w:cs="MS Mincho"/>
+        </w:rPr>
+        <w:t>内容</w:t>
+      </w:r>
+      <w:r>
+        <w:rPr>
+          <w:rFonts w:ascii="SimSun" w:eastAsia="SimSun" w:hAnsi="SimSun" w:cs="SimSun"/>
+        </w:rPr>
+        <w:t>还</w:t>
+      </w:r>
+      <w:r>
+        <w:rPr>
+          <w:rFonts w:ascii="MS Mincho" w:eastAsia="MS Mincho" w:hAnsi="MS Mincho" w:cs="MS Mincho"/>
+        </w:rPr>
+        <w:t>是很勾人的呢。</w:t>
+      </w:r>
+      <w:r>
+        <w:rPr>
+          <w:rFonts w:eastAsia="Times New Roman"/>
+        </w:rPr>
+        <w:br/>
+      </w:r>
+      <w:r>
+        <w:rPr>
+          <w:rFonts w:eastAsia="Times New Roman"/>
+        </w:rPr>
+        <w:br/>
+        <w:t>Dear Professor XXXXX,</w:t>
+      </w:r>
+      <w:r>
+        <w:rPr>
+          <w:rFonts w:eastAsia="Times New Roman"/>
+        </w:rPr>
+        <w:br/>
+      </w:r>
+      <w:r>
+        <w:rPr>
+          <w:rFonts w:eastAsia="Times New Roman"/>
+        </w:rPr>
+        <w:br/>
+      </w:r>
+      <w:r>
+        <w:rPr>
+          <w:rFonts w:eastAsia="Times New Roman"/>
+          <w:b/>
+          <w:bCs/>
+          <w:u w:val="single"/>
+        </w:rPr>
+        <w:t>I read your paper 'XXXXXXXXXXXXX' and the experience was quite overwhelming as well as enriching.</w:t>
+      </w:r>
+      <w:r>
+        <w:rPr>
+          <w:rFonts w:eastAsia="Times New Roman"/>
+        </w:rPr>
+        <w:br/>
+      </w:r>
+      <w:r>
+        <w:rPr>
+          <w:rFonts w:eastAsia="Times New Roman"/>
+        </w:rPr>
+        <w:br/>
+      </w:r>
+      <w:r>
+        <w:rPr>
+          <w:rFonts w:ascii="MS Mincho" w:eastAsia="MS Mincho" w:hAnsi="MS Mincho" w:cs="MS Mincho"/>
+        </w:rPr>
+        <w:t>（你看，我知道你的亮点文章，其</w:t>
+      </w:r>
+      <w:r>
+        <w:rPr>
+          <w:rFonts w:ascii="SimSun" w:eastAsia="SimSun" w:hAnsi="SimSun" w:cs="SimSun"/>
+        </w:rPr>
+        <w:t>实谁</w:t>
+      </w:r>
+      <w:r>
+        <w:rPr>
+          <w:rFonts w:ascii="MS Mincho" w:eastAsia="MS Mincho" w:hAnsi="MS Mincho" w:cs="MS Mincho"/>
+        </w:rPr>
+        <w:t>知道看没看呢。）</w:t>
+      </w:r>
+      <w:r>
+        <w:rPr>
+          <w:rFonts w:eastAsia="Times New Roman"/>
+        </w:rPr>
+        <w:br/>
+      </w:r>
+      <w:r>
+        <w:rPr>
+          <w:rFonts w:eastAsia="Times New Roman"/>
+        </w:rPr>
+        <w:br/>
+        <w:t xml:space="preserve">I am a pre-final year undergraduate student at Indian Institute of Technology (IIT) XXXX, India pursuing my B.S-M.S Dual degree in XXXX. While browsing through your profile, I came to know about your </w:t>
+      </w:r>
+      <w:bookmarkStart w:id="0" w:name="_GoBack"/>
+      <w:bookmarkEnd w:id="0"/>
+      <w:r>
+        <w:rPr>
+          <w:rFonts w:eastAsia="Times New Roman"/>
+        </w:rPr>
+        <w:t>Research work.</w:t>
+      </w:r>
+      <w:r>
+        <w:rPr>
+          <w:rFonts w:eastAsia="Times New Roman"/>
+        </w:rPr>
+        <w:br/>
+      </w:r>
+      <w:r>
+        <w:rPr>
+          <w:rFonts w:eastAsia="Times New Roman"/>
+        </w:rPr>
+        <w:br/>
+        <w:t xml:space="preserve">I have had quite a few research experiences in past which include research internships with </w:t>
+      </w:r>
+      <w:r>
+        <w:rPr>
+          <w:rFonts w:eastAsia="Times New Roman"/>
+          <w:b/>
+          <w:bCs/>
+          <w:u w:val="single"/>
+        </w:rPr>
+        <w:t>Princeton University (U.S.A)</w:t>
+      </w:r>
+      <w:r>
+        <w:rPr>
+          <w:rFonts w:eastAsia="Times New Roman"/>
+        </w:rPr>
+        <w:t xml:space="preserve">, </w:t>
+      </w:r>
+      <w:r>
+        <w:rPr>
+          <w:rFonts w:eastAsia="Times New Roman"/>
+          <w:b/>
+          <w:bCs/>
+          <w:u w:val="single"/>
+        </w:rPr>
+        <w:t>IBM research (India)</w:t>
+      </w:r>
+      <w:r>
+        <w:rPr>
+          <w:rFonts w:eastAsia="Times New Roman"/>
+        </w:rPr>
+        <w:t xml:space="preserve"> and </w:t>
+      </w:r>
+      <w:r>
+        <w:rPr>
+          <w:rFonts w:eastAsia="Times New Roman"/>
+          <w:b/>
+          <w:bCs/>
+          <w:u w:val="single"/>
+        </w:rPr>
+        <w:t xml:space="preserve">University of Greifswald </w:t>
+      </w:r>
+      <w:r>
+        <w:rPr>
+          <w:rFonts w:eastAsia="Times New Roman"/>
+        </w:rPr>
+        <w:t>(Germany).</w:t>
+      </w:r>
+      <w:r>
+        <w:rPr>
+          <w:rFonts w:eastAsia="Times New Roman"/>
+        </w:rPr>
+        <w:br/>
+      </w:r>
+      <w:r>
+        <w:rPr>
+          <w:rFonts w:eastAsia="Times New Roman"/>
+        </w:rPr>
+        <w:br/>
+      </w:r>
+      <w:r>
+        <w:rPr>
+          <w:rFonts w:ascii="MS Mincho" w:eastAsia="MS Mincho" w:hAnsi="MS Mincho" w:cs="MS Mincho"/>
+        </w:rPr>
+        <w:t>（牛校走</w:t>
+      </w:r>
+      <w:r>
+        <w:rPr>
+          <w:rFonts w:ascii="SimSun" w:eastAsia="SimSun" w:hAnsi="SimSun" w:cs="SimSun"/>
+        </w:rPr>
+        <w:t>过</w:t>
+      </w:r>
+      <w:r>
+        <w:rPr>
+          <w:rFonts w:ascii="MS Mincho" w:eastAsia="MS Mincho" w:hAnsi="MS Mincho" w:cs="MS Mincho"/>
+        </w:rPr>
+        <w:t>一番啊，</w:t>
+      </w:r>
+      <w:r>
+        <w:rPr>
+          <w:rFonts w:ascii="SimSun" w:eastAsia="SimSun" w:hAnsi="SimSun" w:cs="SimSun"/>
+        </w:rPr>
+        <w:t>营</w:t>
+      </w:r>
+      <w:r>
+        <w:rPr>
+          <w:rFonts w:ascii="MS Mincho" w:eastAsia="MS Mincho" w:hAnsi="MS Mincho" w:cs="MS Mincho"/>
+        </w:rPr>
+        <w:t>造出哄</w:t>
+      </w:r>
+      <w:r>
+        <w:rPr>
+          <w:rFonts w:ascii="SimSun" w:eastAsia="SimSun" w:hAnsi="SimSun" w:cs="SimSun"/>
+        </w:rPr>
+        <w:t>抢</w:t>
+      </w:r>
+      <w:r>
+        <w:rPr>
+          <w:rFonts w:ascii="MS Mincho" w:eastAsia="MS Mincho" w:hAnsi="MS Mincho" w:cs="MS Mincho"/>
+        </w:rPr>
+        <w:t>气氛：你不要我，有的是人要我呢。）</w:t>
+      </w:r>
+      <w:r>
+        <w:rPr>
+          <w:rFonts w:eastAsia="Times New Roman"/>
+        </w:rPr>
+        <w:br/>
+      </w:r>
+      <w:r>
+        <w:rPr>
+          <w:rFonts w:eastAsia="Times New Roman"/>
+        </w:rPr>
+        <w:br/>
+        <w:t xml:space="preserve">I wish to pursue a research project under your guidance/or otherwise would be glad even if I could assist you in any currently ongoing project during </w:t>
+      </w:r>
+      <w:proofErr w:type="gramStart"/>
+      <w:r>
+        <w:rPr>
+          <w:rFonts w:eastAsia="Times New Roman"/>
+        </w:rPr>
+        <w:t>XXX .</w:t>
+      </w:r>
+      <w:proofErr w:type="gramEnd"/>
+      <w:r>
+        <w:rPr>
+          <w:rFonts w:eastAsia="Times New Roman"/>
+        </w:rPr>
+        <w:t xml:space="preserve"> I am interested and enthusiastic to carry out productive research so as to enhance and exploit my skills and to contribute positively to the research going on in these fields. </w:t>
+      </w:r>
+      <w:r>
+        <w:rPr>
+          <w:rFonts w:eastAsia="Times New Roman"/>
+          <w:b/>
+          <w:bCs/>
+          <w:u w:val="single"/>
+        </w:rPr>
+        <w:t>I think that my efforts and new ideas could be quite helpful to what the project/research topic demands.</w:t>
+      </w:r>
+      <w:r>
+        <w:rPr>
+          <w:rFonts w:eastAsia="Times New Roman"/>
+        </w:rPr>
+        <w:br/>
+      </w:r>
+      <w:r>
+        <w:rPr>
+          <w:rFonts w:eastAsia="Times New Roman"/>
+        </w:rPr>
+        <w:br/>
+      </w:r>
+      <w:r>
+        <w:rPr>
+          <w:rFonts w:ascii="MS Mincho" w:eastAsia="MS Mincho" w:hAnsi="MS Mincho" w:cs="MS Mincho"/>
+        </w:rPr>
+        <w:t>（我</w:t>
+      </w:r>
+      <w:r>
+        <w:rPr>
+          <w:rFonts w:ascii="SimSun" w:eastAsia="SimSun" w:hAnsi="SimSun" w:cs="SimSun"/>
+        </w:rPr>
+        <w:t>对</w:t>
+      </w:r>
+      <w:r>
+        <w:rPr>
+          <w:rFonts w:ascii="MS Mincho" w:eastAsia="MS Mincho" w:hAnsi="MS Mincho" w:cs="MS Mincho"/>
+        </w:rPr>
+        <w:t>你干的事情会有帮助的呢：</w:t>
+      </w:r>
+      <w:r>
+        <w:rPr>
+          <w:rFonts w:ascii="SimSun" w:eastAsia="SimSun" w:hAnsi="SimSun" w:cs="SimSun"/>
+        </w:rPr>
+        <w:t>说</w:t>
+      </w:r>
+      <w:r>
+        <w:rPr>
+          <w:rFonts w:ascii="MS Mincho" w:eastAsia="MS Mincho" w:hAnsi="MS Mincho" w:cs="MS Mincho"/>
+        </w:rPr>
+        <w:t>不定有</w:t>
+      </w:r>
+      <w:r>
+        <w:rPr>
+          <w:rFonts w:eastAsia="Times New Roman"/>
+        </w:rPr>
+        <w:t>new idea</w:t>
+      </w:r>
+      <w:r>
+        <w:rPr>
+          <w:rFonts w:ascii="MS Mincho" w:eastAsia="MS Mincho" w:hAnsi="MS Mincho" w:cs="MS Mincho"/>
+        </w:rPr>
+        <w:t>哦）</w:t>
+      </w:r>
+      <w:r>
+        <w:rPr>
+          <w:rFonts w:eastAsia="Times New Roman"/>
+        </w:rPr>
+        <w:br/>
+      </w:r>
+      <w:r>
+        <w:rPr>
+          <w:rFonts w:eastAsia="Times New Roman"/>
+        </w:rPr>
+        <w:br/>
+      </w:r>
+      <w:r>
+        <w:rPr>
+          <w:rFonts w:eastAsia="Times New Roman"/>
+          <w:b/>
+          <w:bCs/>
+          <w:u w:val="single"/>
+        </w:rPr>
+        <w:t xml:space="preserve">I tried to contact you a few months back also but there </w:t>
+      </w:r>
+      <w:proofErr w:type="gramStart"/>
+      <w:r>
+        <w:rPr>
+          <w:rFonts w:eastAsia="Times New Roman"/>
+          <w:b/>
+          <w:bCs/>
+          <w:u w:val="single"/>
+        </w:rPr>
+        <w:t>was</w:t>
+      </w:r>
+      <w:proofErr w:type="gramEnd"/>
+      <w:r>
+        <w:rPr>
+          <w:rFonts w:eastAsia="Times New Roman"/>
+          <w:b/>
+          <w:bCs/>
+          <w:u w:val="single"/>
+        </w:rPr>
+        <w:t xml:space="preserve"> some issues with my email server leading to some difficulties in receiving emails.</w:t>
+      </w:r>
+      <w:r>
+        <w:rPr>
+          <w:rFonts w:eastAsia="Times New Roman"/>
+        </w:rPr>
+        <w:br/>
+      </w:r>
+      <w:r>
+        <w:rPr>
+          <w:rFonts w:eastAsia="Times New Roman"/>
+        </w:rPr>
+        <w:br/>
+      </w:r>
+      <w:r>
+        <w:rPr>
+          <w:rFonts w:ascii="MS Mincho" w:eastAsia="MS Mincho" w:hAnsi="MS Mincho" w:cs="MS Mincho"/>
+        </w:rPr>
+        <w:t>（前几个月我</w:t>
+      </w:r>
+      <w:r>
+        <w:rPr>
+          <w:rFonts w:eastAsia="Times New Roman"/>
+        </w:rPr>
+        <w:t>EMAIIL</w:t>
+      </w:r>
+      <w:r>
+        <w:rPr>
+          <w:rFonts w:ascii="SimSun" w:eastAsia="SimSun" w:hAnsi="SimSun" w:cs="SimSun"/>
+        </w:rPr>
+        <w:t>过你的，但是你没理我，算啦，我就给你个台阶，说也许我大学邮件服务器不给力：给老板造成内疚感，你不理我！其实呢，老板也记不清是不是收到过了，一般都删除的，对吧？）</w:t>
+      </w:r>
+      <w:r>
+        <w:rPr>
+          <w:rFonts w:eastAsia="Times New Roman"/>
+        </w:rPr>
+        <w:br/>
+      </w:r>
+      <w:r>
+        <w:rPr>
+          <w:rFonts w:eastAsia="Times New Roman"/>
+        </w:rPr>
+        <w:br/>
+        <w:t>Should you require any more information, I would be glad to provide. My Curriculum Vitae is attached along with for your kind perusal.</w:t>
+      </w:r>
+      <w:r>
+        <w:rPr>
+          <w:rFonts w:eastAsia="Times New Roman"/>
+        </w:rPr>
+        <w:br/>
+      </w:r>
+      <w:r>
+        <w:rPr>
+          <w:rFonts w:eastAsia="Times New Roman"/>
+        </w:rPr>
+        <w:br/>
+        <w:t>Thanking you for your kind consideration and looking forward to receiving your favorable response on the subject.</w:t>
+      </w:r>
+      <w:r>
+        <w:rPr>
+          <w:rFonts w:eastAsia="Times New Roman"/>
+        </w:rPr>
+        <w:br/>
+      </w:r>
+      <w:r>
+        <w:rPr>
+          <w:rFonts w:eastAsia="Times New Roman"/>
+        </w:rPr>
+        <w:br/>
+        <w:t>Best Regards,</w:t>
+      </w:r>
+      <w:r>
+        <w:rPr>
+          <w:rFonts w:eastAsia="Times New Roman"/>
+        </w:rPr>
+        <w:br/>
+        <w:t>===========================</w:t>
+      </w:r>
+      <w:r>
+        <w:rPr>
+          <w:rFonts w:eastAsia="Times New Roman"/>
+        </w:rPr>
+        <w:br/>
+      </w:r>
+      <w:r>
+        <w:rPr>
+          <w:rFonts w:eastAsia="Times New Roman"/>
+        </w:rPr>
+        <w:br/>
+      </w:r>
+      <w:r>
+        <w:rPr>
+          <w:rFonts w:ascii="MS Mincho" w:eastAsia="MS Mincho" w:hAnsi="MS Mincho" w:cs="MS Mincho"/>
+        </w:rPr>
+        <w:t>平心而</w:t>
+      </w:r>
+      <w:r>
+        <w:rPr>
+          <w:rFonts w:ascii="SimSun" w:eastAsia="SimSun" w:hAnsi="SimSun" w:cs="SimSun"/>
+        </w:rPr>
+        <w:t>论</w:t>
+      </w:r>
+      <w:r>
+        <w:rPr>
+          <w:rFonts w:ascii="MS Mincho" w:eastAsia="MS Mincho" w:hAnsi="MS Mincho" w:cs="MS Mincho"/>
+        </w:rPr>
+        <w:t>，</w:t>
+      </w:r>
+      <w:r>
+        <w:rPr>
+          <w:rFonts w:ascii="SimSun" w:eastAsia="SimSun" w:hAnsi="SimSun" w:cs="SimSun"/>
+        </w:rPr>
+        <w:t>这</w:t>
+      </w:r>
+      <w:r>
+        <w:rPr>
+          <w:rFonts w:ascii="MS Mincho" w:eastAsia="MS Mincho" w:hAnsi="MS Mincho" w:cs="MS Mincho"/>
+        </w:rPr>
+        <w:t>封套磁信属于典范</w:t>
+      </w:r>
+      <w:r>
+        <w:rPr>
+          <w:rFonts w:ascii="SimSun" w:eastAsia="SimSun" w:hAnsi="SimSun" w:cs="SimSun"/>
+        </w:rPr>
+        <w:t>级别</w:t>
+      </w:r>
+      <w:r>
+        <w:rPr>
+          <w:rFonts w:ascii="MS Mincho" w:eastAsia="MS Mincho" w:hAnsi="MS Mincho" w:cs="MS Mincho"/>
+        </w:rPr>
+        <w:t>的了。不</w:t>
+      </w:r>
+      <w:r>
+        <w:rPr>
+          <w:rFonts w:ascii="SimSun" w:eastAsia="SimSun" w:hAnsi="SimSun" w:cs="SimSun"/>
+        </w:rPr>
+        <w:t>过</w:t>
+      </w:r>
+      <w:r>
+        <w:rPr>
+          <w:rFonts w:ascii="MS Mincho" w:eastAsia="MS Mincho" w:hAnsi="MS Mincho" w:cs="MS Mincho"/>
+        </w:rPr>
+        <w:t>由于</w:t>
+      </w:r>
+      <w:r>
+        <w:rPr>
+          <w:rFonts w:eastAsia="Times New Roman"/>
+        </w:rPr>
+        <w:t>IIT</w:t>
+      </w:r>
+      <w:r>
+        <w:rPr>
+          <w:rFonts w:ascii="MS Mincho" w:eastAsia="MS Mincho" w:hAnsi="MS Mincho" w:cs="MS Mincho"/>
+        </w:rPr>
+        <w:t>的学生差不多每人都</w:t>
+      </w:r>
+      <w:r>
+        <w:rPr>
+          <w:rFonts w:ascii="SimSun" w:eastAsia="SimSun" w:hAnsi="SimSun" w:cs="SimSun"/>
+        </w:rPr>
+        <w:t>这</w:t>
+      </w:r>
+      <w:r>
+        <w:rPr>
+          <w:rFonts w:ascii="MS Mincho" w:eastAsia="MS Mincho" w:hAnsi="MS Mincho" w:cs="MS Mincho"/>
+        </w:rPr>
+        <w:t>个套路，</w:t>
+      </w:r>
+      <w:r>
+        <w:rPr>
+          <w:rFonts w:ascii="SimSun" w:eastAsia="SimSun" w:hAnsi="SimSun" w:cs="SimSun"/>
+        </w:rPr>
+        <w:t>许</w:t>
+      </w:r>
+      <w:r>
+        <w:rPr>
+          <w:rFonts w:ascii="MS Mincho" w:eastAsia="MS Mincho" w:hAnsi="MS Mincho" w:cs="MS Mincho"/>
+        </w:rPr>
+        <w:t>多老板都看</w:t>
+      </w:r>
+      <w:r>
+        <w:rPr>
+          <w:rFonts w:ascii="SimSun" w:eastAsia="SimSun" w:hAnsi="SimSun" w:cs="SimSun"/>
+        </w:rPr>
+        <w:t>厌</w:t>
+      </w:r>
+      <w:r>
+        <w:rPr>
+          <w:rFonts w:ascii="MS Mincho" w:eastAsia="MS Mincho" w:hAnsi="MS Mincho" w:cs="MS Mincho"/>
+        </w:rPr>
+        <w:t>倦了，所以你</w:t>
+      </w:r>
+      <w:r>
+        <w:rPr>
+          <w:rFonts w:ascii="SimSun" w:eastAsia="SimSun" w:hAnsi="SimSun" w:cs="SimSun"/>
+        </w:rPr>
+        <w:t>还</w:t>
+      </w:r>
+      <w:r>
+        <w:rPr>
+          <w:rFonts w:ascii="MS Mincho" w:eastAsia="MS Mincho" w:hAnsi="MS Mincho" w:cs="MS Mincho"/>
+        </w:rPr>
+        <w:t>是需要小心使用。按照思路，自己改</w:t>
+      </w:r>
+      <w:r>
+        <w:rPr>
+          <w:rFonts w:ascii="SimSun" w:eastAsia="SimSun" w:hAnsi="SimSun" w:cs="SimSun"/>
+        </w:rPr>
+        <w:t>编</w:t>
+      </w:r>
+      <w:r>
+        <w:rPr>
+          <w:rFonts w:ascii="MS Mincho" w:eastAsia="MS Mincho" w:hAnsi="MS Mincho" w:cs="MS Mincho"/>
+        </w:rPr>
+        <w:t>个具有中国特色的吧。</w:t>
+      </w:r>
+    </w:p>
     <w:p>
       <w:pPr>
         <w:widowControl w:val="0"/>

</xml_diff>